<commit_message>
Update presentation ppt and script
</commit_message>
<xml_diff>
--- a/materials/foreman.docx
+++ b/materials/foreman.docx
@@ -102,7 +102,13 @@
         <w:jc w:val="both"/>
       </w:pPr>
       <w:r>
-        <w:t xml:space="preserve">To kick off our session, I'd like to introduce you to a </w:t>
+        <w:t xml:space="preserve">To kick off our session, </w:t>
+      </w:r>
+      <w:r>
+        <w:t>we</w:t>
+      </w:r>
+      <w:r>
+        <w:t xml:space="preserve">'d like to introduce you to a </w:t>
       </w:r>
       <w:r>
         <w:t xml:space="preserve">role </w:t>
@@ -151,7 +157,13 @@
         <w:jc w:val="both"/>
       </w:pPr>
       <w:r>
-        <w:t xml:space="preserve">Imagine a warehouse filled with goods, machinery, and workers. In this environment, </w:t>
+        <w:t xml:space="preserve">Imagine a warehouse </w:t>
+      </w:r>
+      <w:r>
+        <w:t xml:space="preserve">that is </w:t>
+      </w:r>
+      <w:r>
+        <w:t xml:space="preserve">filled with goods, machinery, and workers. In this environment, </w:t>
       </w:r>
       <w:r>
         <w:rPr>
@@ -164,7 +176,7 @@
         <w:t xml:space="preserve"> </w:t>
       </w:r>
       <w:r>
-        <w:t xml:space="preserve">is the key figure who ensures everything runs smoothly. </w:t>
+        <w:t xml:space="preserve">is the figure who ensures everything runs smoothly. </w:t>
       </w:r>
       <w:r>
         <w:t xml:space="preserve">He </w:t>
@@ -244,7 +256,10 @@
         <w:t xml:space="preserve">can </w:t>
       </w:r>
       <w:r>
-        <w:t>becomes incredibly valuable.</w:t>
+        <w:t>becomes incredibly valuable</w:t>
+      </w:r>
+      <w:r>
+        <w:t xml:space="preserve"> for data.</w:t>
       </w:r>
     </w:p>
     <w:p>
@@ -719,7 +734,16 @@
         <w:jc w:val="both"/>
       </w:pPr>
       <w:r>
-        <w:t>In data warehousing, two prevalent issues stand out. First, source providers often fail to document their data adequately, leading to confusion and errors. Second, data analysts frequently struggle to identify the specific information needed to answer business questions. These problems result in reduced data quality, inefficiency, and increased risk. Without proper documentation and clear data understanding, organizations face significant challenges in leveraging their data for accurate and timely decision-making.</w:t>
+        <w:t xml:space="preserve">In data warehousing, two prevalent issues </w:t>
+      </w:r>
+      <w:r>
+        <w:t xml:space="preserve">frequently </w:t>
+      </w:r>
+      <w:r>
+        <w:t>stand out. First, source providers often fail to document their data adequately, leading to confusion and errors. Second, data analysts frequently struggle to identify the specific information needed to answer business questions. These problems result in reduced data quality, inefficiency, and increased risk. Without proper documentation and clear data understanding, organizations face significant challenges in</w:t>
+      </w:r>
+      <w:r>
+        <w:t xml:space="preserve"> data literacy.</w:t>
       </w:r>
     </w:p>
     <w:p>
@@ -792,11 +816,11 @@
         <w:t>, data literacy was identified as one of the key trends in Generative AI applications, mentioning that “a</w:t>
       </w:r>
       <w:r>
-        <w:t xml:space="preserve">s tools become more accessible, even </w:t>
+        <w:t xml:space="preserve">s tools become more accessible, even non-technical team members will benefit from data insights. This democratization of data means </w:t>
       </w:r>
       <w:r>
         <w:lastRenderedPageBreak/>
-        <w:t>non-technical team members will benefit from data insights. This democratization of data means better data literacy across your organization, smarter decisions being made, and ultimately greater success in the market</w:t>
+        <w:t>better data literacy across your organization, smarter decisions being made, and ultimately greater success in the market</w:t>
       </w:r>
       <w:r>
         <w:t>”.</w:t>
@@ -1122,33 +1146,36 @@
         <w:jc w:val="both"/>
       </w:pPr>
       <w:r>
+        <w:t xml:space="preserve">In a </w:t>
+      </w:r>
+      <w:r>
+        <w:t xml:space="preserve">'Foreman' RAG, </w:t>
+      </w:r>
+      <w:r>
+        <w:t xml:space="preserve">the only change is that </w:t>
+      </w:r>
+      <w:r>
+        <w:t xml:space="preserve">the knowledge source is the </w:t>
+      </w:r>
+      <w:proofErr w:type="spellStart"/>
+      <w:r>
+        <w:t>dbt</w:t>
+      </w:r>
+      <w:proofErr w:type="spellEnd"/>
+      <w:r>
+        <w:t xml:space="preserve"> documentation output. This integration allows us to leverage the rich metadata and detailed data lineage provided by </w:t>
+      </w:r>
+      <w:proofErr w:type="spellStart"/>
+      <w:r>
+        <w:t>dbt</w:t>
+      </w:r>
+      <w:proofErr w:type="spellEnd"/>
+      <w:r>
+        <w:t xml:space="preserve">, </w:t>
+      </w:r>
+      <w:r>
         <w:lastRenderedPageBreak/>
-        <w:t xml:space="preserve">In a </w:t>
-      </w:r>
-      <w:r>
-        <w:t xml:space="preserve">'Foreman' RAG, </w:t>
-      </w:r>
-      <w:r>
-        <w:t xml:space="preserve">the only change is that </w:t>
-      </w:r>
-      <w:r>
-        <w:t xml:space="preserve">the knowledge source is the </w:t>
-      </w:r>
-      <w:proofErr w:type="spellStart"/>
-      <w:r>
-        <w:t>dbt</w:t>
-      </w:r>
-      <w:proofErr w:type="spellEnd"/>
-      <w:r>
-        <w:t xml:space="preserve"> documentation output. This integration allows us to leverage the rich metadata and detailed data lineage provided by </w:t>
-      </w:r>
-      <w:proofErr w:type="spellStart"/>
-      <w:r>
-        <w:t>dbt</w:t>
-      </w:r>
-      <w:proofErr w:type="spellEnd"/>
-      <w:r>
-        <w:t>, ensuring that the AI has access to accurate and up-to-date information. This setup enhances the AI's ability to generate precise and contextually relevant responses, making the data warehouse foreman a powerful tool for data management.</w:t>
+        <w:t>ensuring that the AI has access to accurate and up-to-date information. This setup enhances the AI's ability to generate precise and contextually relevant responses, making the data warehouse foreman a powerful tool for data management.</w:t>
       </w:r>
     </w:p>
     <w:p>
@@ -1785,14 +1812,7 @@
           <w:b/>
           <w:bCs/>
         </w:rPr>
-        <w:t>3</w:t>
-      </w:r>
-      <w:r>
-        <w:rPr>
-          <w:b/>
-          <w:bCs/>
-        </w:rPr>
-        <w:t>1</w:t>
+        <w:t>31</w:t>
       </w:r>
     </w:p>
     <w:p>
@@ -1863,7 +1883,53 @@
         <w:jc w:val="both"/>
       </w:pPr>
       <w:r>
-        <w:t>Transitioning from demo datasets to production environments often reveals significant challenges. Performance can drop drastically once real-world data complexities are introduced. Databricks highlights that "Text2SQL is Not Enough," indicating that simple text-to-SQL solutions often fall short in production scenarios. Snowflake emphasizes the "Need for a semantic model" to ensure accurate and meaningful data interpretations. Numbers Station AI, a Text-to-SQL start-up, underscores the "difficulties of building enterprise-grade Text-to-SQL solutions." These insights stress the importance of robust, scalable solutions for real-world applications.</w:t>
+        <w:t xml:space="preserve">Even though what we brought to this session was a very simple example, we already learned some lessons while transitioning from these demos to production environments. And the truth is that, when we are managing a warehouse with dozens of schemas and hundreds of tables, things are not as simple as just connecting </w:t>
+      </w:r>
+      <w:proofErr w:type="spellStart"/>
+      <w:r>
+        <w:t>dbt</w:t>
+      </w:r>
+      <w:proofErr w:type="spellEnd"/>
+      <w:r>
+        <w:t xml:space="preserve"> documentation to our RAG.</w:t>
+      </w:r>
+    </w:p>
+    <w:p>
+      <w:pPr>
+        <w:jc w:val="both"/>
+      </w:pPr>
+      <w:r>
+        <w:t>There are multiple teams and companies that report drastic p</w:t>
+      </w:r>
+      <w:r>
+        <w:t>erformance drop</w:t>
+      </w:r>
+      <w:r>
+        <w:t xml:space="preserve">s </w:t>
+      </w:r>
+      <w:r>
+        <w:t xml:space="preserve">once </w:t>
+      </w:r>
+      <w:r>
+        <w:t xml:space="preserve">the </w:t>
+      </w:r>
+      <w:r>
+        <w:t xml:space="preserve">real-world data complexities are introduced. Databricks highlights that "Text2SQL is Not Enough," indicating that simple text-to-SQL solutions often fall short in production scenarios. Snowflake emphasizes the "Need for a semantic model" </w:t>
+      </w:r>
+      <w:r>
+        <w:t xml:space="preserve">when talking about building a </w:t>
+      </w:r>
+      <w:r>
+        <w:t>self-service analytics product</w:t>
+      </w:r>
+      <w:r>
+        <w:t>. Numbers Station AI, a Text-to-SQL start-up, underscores the "difficulties of building enterprise-grade Text-to-SQL solutions"</w:t>
+      </w:r>
+      <w:r>
+        <w:t>.</w:t>
+      </w:r>
+      <w:r>
+        <w:t xml:space="preserve"> </w:t>
       </w:r>
     </w:p>
     <w:p>
@@ -1887,7 +1953,10 @@
         <w:jc w:val="both"/>
       </w:pPr>
       <w:r>
-        <w:t xml:space="preserve">The science fiction writer C.J. </w:t>
+        <w:t>However, as t</w:t>
+      </w:r>
+      <w:r>
+        <w:t xml:space="preserve">he science fiction writer C.J. </w:t>
       </w:r>
       <w:proofErr w:type="spellStart"/>
       <w:r>
@@ -1907,24 +1976,15 @@
         <w:t xml:space="preserve"> </w:t>
       </w:r>
       <w:r>
-        <w:t xml:space="preserve">Just as goods remain idle in a warehouse without the right information to mobilize them, data sits </w:t>
+        <w:t xml:space="preserve">Just as goods remain idle in a warehouse without the right information to mobilize them, data </w:t>
+      </w:r>
+      <w:r>
+        <w:t xml:space="preserve">is also </w:t>
       </w:r>
       <w:r>
         <w:t>in our databases</w:t>
       </w:r>
       <w:r>
-        <w:t xml:space="preserve"> until it is effectively </w:t>
-      </w:r>
-      <w:r>
-        <w:t xml:space="preserve">processed </w:t>
-      </w:r>
-      <w:r>
-        <w:t>and</w:t>
-      </w:r>
-      <w:r>
-        <w:t xml:space="preserve"> used</w:t>
-      </w:r>
-      <w:r>
         <w:t xml:space="preserve">. </w:t>
       </w:r>
       <w:r>
@@ -1945,11 +2005,25 @@
       <w:r>
         <w:t xml:space="preserve">as </w:t>
       </w:r>
+      <w:proofErr w:type="gramStart"/>
       <w:r>
         <w:t xml:space="preserve">a </w:t>
       </w:r>
       <w:r>
-        <w:t>catalyst that moves data from storage to insights.</w:t>
+        <w:t>another</w:t>
+      </w:r>
+      <w:proofErr w:type="gramEnd"/>
+      <w:r>
+        <w:t xml:space="preserve"> powerful </w:t>
+      </w:r>
+      <w:r>
+        <w:t xml:space="preserve">catalyst </w:t>
+      </w:r>
+      <w:r>
+        <w:t xml:space="preserve">to </w:t>
+      </w:r>
+      <w:r>
+        <w:t>moves data from storage to insights.</w:t>
       </w:r>
       <w:r>
         <w:t xml:space="preserve"> </w:t>
@@ -3187,7 +3261,6 @@
   <w:style w:type="character" w:default="1" w:styleId="DefaultParagraphFont">
     <w:name w:val="Default Paragraph Font"/>
     <w:uiPriority w:val="1"/>
-    <w:semiHidden/>
     <w:unhideWhenUsed/>
   </w:style>
   <w:style w:type="table" w:default="1" w:styleId="TableNormal">

</xml_diff>